<commit_message>
Gui und Model package erstellt
</commit_message>
<xml_diff>
--- a/src/Feld.docx
+++ b/src/Feld.docx
@@ -1,6 +1,6 @@
 
 <file path=word/document.xml><?xml version="1.0" encoding="utf-8"?>
-<w:document xmlns:wpc="http://schemas.microsoft.com/office/word/2010/wordprocessingCanvas" xmlns:cx="http://schemas.microsoft.com/office/drawing/2014/chartex" xmlns:cx1="http://schemas.microsoft.com/office/drawing/2015/9/8/chartex" xmlns:cx2="http://schemas.microsoft.com/office/drawing/2015/10/21/chartex" xmlns:mc="http://schemas.openxmlformats.org/markup-compatibility/2006" xmlns:o="urn:schemas-microsoft-com:office:office" xmlns:r="http://schemas.openxmlformats.org/officeDocument/2006/relationships" xmlns:m="http://schemas.openxmlformats.org/officeDocument/2006/math" xmlns:v="urn:schemas-microsoft-com:vml" xmlns:wp14="http://schemas.microsoft.com/office/word/2010/wordprocessingDrawing" xmlns:wp="http://schemas.openxmlformats.org/drawingml/2006/wordprocessingDrawing" xmlns:w10="urn:schemas-microsoft-com:office:word" xmlns:w="http://schemas.openxmlformats.org/wordprocessingml/2006/main" xmlns:w14="http://schemas.microsoft.com/office/word/2010/wordml" xmlns:w15="http://schemas.microsoft.com/office/word/2012/wordml" xmlns:w16se="http://schemas.microsoft.com/office/word/2015/wordml/symex" xmlns:wpg="http://schemas.microsoft.com/office/word/2010/wordprocessingGroup" xmlns:wpi="http://schemas.microsoft.com/office/word/2010/wordprocessingInk" xmlns:wne="http://schemas.microsoft.com/office/word/2006/wordml" xmlns:wps="http://schemas.microsoft.com/office/word/2010/wordprocessingShape" mc:Ignorable="w14 w15 w16se wp14">
+<w:document xmlns:wpc="http://schemas.microsoft.com/office/word/2010/wordprocessingCanvas" xmlns:cx="http://schemas.microsoft.com/office/drawing/2014/chartex" xmlns:cx1="http://schemas.microsoft.com/office/drawing/2015/9/8/chartex" xmlns:cx2="http://schemas.microsoft.com/office/drawing/2015/10/21/chartex" xmlns:cx3="http://schemas.microsoft.com/office/drawing/2016/5/9/chartex" xmlns:cx4="http://schemas.microsoft.com/office/drawing/2016/5/10/chartex" xmlns:cx5="http://schemas.microsoft.com/office/drawing/2016/5/11/chartex" xmlns:mc="http://schemas.openxmlformats.org/markup-compatibility/2006" xmlns:o="urn:schemas-microsoft-com:office:office" xmlns:r="http://schemas.openxmlformats.org/officeDocument/2006/relationships" xmlns:m="http://schemas.openxmlformats.org/officeDocument/2006/math" xmlns:v="urn:schemas-microsoft-com:vml" xmlns:wp14="http://schemas.microsoft.com/office/word/2010/wordprocessingDrawing" xmlns:wp="http://schemas.openxmlformats.org/drawingml/2006/wordprocessingDrawing" xmlns:w10="urn:schemas-microsoft-com:office:word" xmlns:w="http://schemas.openxmlformats.org/wordprocessingml/2006/main" xmlns:w14="http://schemas.microsoft.com/office/word/2010/wordml" xmlns:w15="http://schemas.microsoft.com/office/word/2012/wordml" xmlns:w16se="http://schemas.microsoft.com/office/word/2015/wordml/symex" xmlns:wpg="http://schemas.microsoft.com/office/word/2010/wordprocessingGroup" xmlns:wpi="http://schemas.microsoft.com/office/word/2010/wordprocessingInk" xmlns:wne="http://schemas.microsoft.com/office/word/2006/wordml" xmlns:wps="http://schemas.microsoft.com/office/word/2010/wordprocessingShape" mc:Ignorable="w14 w15 w16se wp14">
   <w:body>
     <w:tbl>
       <w:tblPr>
@@ -2972,170 +2972,146 @@
             <w:pPr>
               <w:jc w:val="center"/>
             </w:pPr>
-            <w:r>
-              <w:lastRenderedPageBreak/>
-              <w:t>1</w:t>
-            </w:r>
-          </w:p>
-        </w:tc>
-        <w:tc>
-          <w:tcPr>
-            <w:tcW w:w="567" w:type="dxa"/>
-            <w:tcBorders>
-              <w:top w:val="single" w:sz="18" w:space="0" w:color="auto"/>
-              <w:left w:val="single" w:sz="6" w:space="0" w:color="auto"/>
-              <w:bottom w:val="single" w:sz="6" w:space="0" w:color="auto"/>
-              <w:right w:val="single" w:sz="6" w:space="0" w:color="auto"/>
-            </w:tcBorders>
-            <w:vAlign w:val="center"/>
-          </w:tcPr>
-          <w:p>
-            <w:pPr>
-              <w:jc w:val="center"/>
-            </w:pPr>
-            <w:r>
-              <w:t>2</w:t>
-            </w:r>
-          </w:p>
-        </w:tc>
-        <w:tc>
-          <w:tcPr>
-            <w:tcW w:w="567" w:type="dxa"/>
-            <w:tcBorders>
-              <w:top w:val="single" w:sz="18" w:space="0" w:color="auto"/>
-              <w:left w:val="single" w:sz="6" w:space="0" w:color="auto"/>
-              <w:bottom w:val="single" w:sz="6" w:space="0" w:color="auto"/>
-              <w:right w:val="single" w:sz="18" w:space="0" w:color="auto"/>
-            </w:tcBorders>
-            <w:vAlign w:val="center"/>
-          </w:tcPr>
-          <w:p>
-            <w:pPr>
-              <w:jc w:val="center"/>
-            </w:pPr>
-            <w:r>
-              <w:t>3</w:t>
-            </w:r>
-          </w:p>
-        </w:tc>
-        <w:tc>
-          <w:tcPr>
-            <w:tcW w:w="567" w:type="dxa"/>
-            <w:tcBorders>
-              <w:top w:val="single" w:sz="18" w:space="0" w:color="auto"/>
-              <w:left w:val="single" w:sz="18" w:space="0" w:color="auto"/>
-              <w:bottom w:val="single" w:sz="6" w:space="0" w:color="auto"/>
-              <w:right w:val="single" w:sz="6" w:space="0" w:color="auto"/>
-            </w:tcBorders>
-            <w:vAlign w:val="center"/>
-          </w:tcPr>
-          <w:p>
-            <w:pPr>
-              <w:jc w:val="center"/>
-            </w:pPr>
-            <w:r>
-              <w:t>4</w:t>
-            </w:r>
-          </w:p>
-        </w:tc>
-        <w:tc>
-          <w:tcPr>
-            <w:tcW w:w="567" w:type="dxa"/>
-            <w:tcBorders>
-              <w:top w:val="single" w:sz="18" w:space="0" w:color="auto"/>
-              <w:left w:val="single" w:sz="6" w:space="0" w:color="auto"/>
-              <w:bottom w:val="single" w:sz="6" w:space="0" w:color="auto"/>
-              <w:right w:val="single" w:sz="6" w:space="0" w:color="auto"/>
-            </w:tcBorders>
-            <w:vAlign w:val="center"/>
-          </w:tcPr>
-          <w:p>
-            <w:pPr>
-              <w:jc w:val="center"/>
-            </w:pPr>
-            <w:r>
-              <w:t>5</w:t>
-            </w:r>
-          </w:p>
-        </w:tc>
-        <w:tc>
-          <w:tcPr>
-            <w:tcW w:w="567" w:type="dxa"/>
-            <w:tcBorders>
-              <w:top w:val="single" w:sz="18" w:space="0" w:color="auto"/>
-              <w:left w:val="single" w:sz="6" w:space="0" w:color="auto"/>
-              <w:bottom w:val="single" w:sz="6" w:space="0" w:color="auto"/>
-              <w:right w:val="single" w:sz="18" w:space="0" w:color="auto"/>
-            </w:tcBorders>
-            <w:vAlign w:val="center"/>
-          </w:tcPr>
-          <w:p>
-            <w:pPr>
-              <w:jc w:val="center"/>
-            </w:pPr>
-            <w:r>
-              <w:t>6</w:t>
-            </w:r>
-          </w:p>
-        </w:tc>
-        <w:tc>
-          <w:tcPr>
-            <w:tcW w:w="567" w:type="dxa"/>
-            <w:tcBorders>
-              <w:top w:val="single" w:sz="18" w:space="0" w:color="auto"/>
-              <w:left w:val="single" w:sz="18" w:space="0" w:color="auto"/>
-              <w:bottom w:val="single" w:sz="6" w:space="0" w:color="auto"/>
-              <w:right w:val="single" w:sz="6" w:space="0" w:color="auto"/>
-            </w:tcBorders>
-            <w:vAlign w:val="center"/>
-          </w:tcPr>
-          <w:p>
-            <w:pPr>
-              <w:jc w:val="center"/>
-            </w:pPr>
-            <w:r>
-              <w:t>7</w:t>
-            </w:r>
-          </w:p>
-        </w:tc>
-        <w:tc>
-          <w:tcPr>
-            <w:tcW w:w="567" w:type="dxa"/>
-            <w:tcBorders>
-              <w:top w:val="single" w:sz="18" w:space="0" w:color="auto"/>
-              <w:left w:val="single" w:sz="6" w:space="0" w:color="auto"/>
-              <w:bottom w:val="single" w:sz="6" w:space="0" w:color="auto"/>
-              <w:right w:val="single" w:sz="6" w:space="0" w:color="auto"/>
-            </w:tcBorders>
-            <w:vAlign w:val="center"/>
-          </w:tcPr>
-          <w:p>
-            <w:pPr>
-              <w:jc w:val="center"/>
-            </w:pPr>
-            <w:r>
-              <w:t>8</w:t>
-            </w:r>
-          </w:p>
-        </w:tc>
-        <w:tc>
-          <w:tcPr>
-            <w:tcW w:w="567" w:type="dxa"/>
-            <w:tcBorders>
-              <w:top w:val="single" w:sz="18" w:space="0" w:color="auto"/>
-              <w:left w:val="single" w:sz="6" w:space="0" w:color="auto"/>
-              <w:bottom w:val="single" w:sz="6" w:space="0" w:color="auto"/>
-              <w:right w:val="single" w:sz="18" w:space="0" w:color="auto"/>
-            </w:tcBorders>
-            <w:vAlign w:val="center"/>
-          </w:tcPr>
-          <w:p>
-            <w:pPr>
-              <w:jc w:val="center"/>
-            </w:pPr>
-            <w:r>
-              <w:t>9</w:t>
-            </w:r>
+          </w:p>
+        </w:tc>
+        <w:tc>
+          <w:tcPr>
+            <w:tcW w:w="567" w:type="dxa"/>
+            <w:tcBorders>
+              <w:top w:val="single" w:sz="18" w:space="0" w:color="auto"/>
+              <w:left w:val="single" w:sz="6" w:space="0" w:color="auto"/>
+              <w:bottom w:val="single" w:sz="6" w:space="0" w:color="auto"/>
+              <w:right w:val="single" w:sz="6" w:space="0" w:color="auto"/>
+            </w:tcBorders>
+            <w:vAlign w:val="center"/>
+          </w:tcPr>
+          <w:p>
+            <w:pPr>
+              <w:jc w:val="center"/>
+              <w:rPr>
+                <w:b/>
+                <w:sz w:val="24"/>
+              </w:rPr>
+            </w:pPr>
+          </w:p>
+        </w:tc>
+        <w:tc>
+          <w:tcPr>
+            <w:tcW w:w="567" w:type="dxa"/>
+            <w:tcBorders>
+              <w:top w:val="single" w:sz="18" w:space="0" w:color="auto"/>
+              <w:left w:val="single" w:sz="6" w:space="0" w:color="auto"/>
+              <w:bottom w:val="single" w:sz="6" w:space="0" w:color="auto"/>
+              <w:right w:val="single" w:sz="18" w:space="0" w:color="auto"/>
+            </w:tcBorders>
+            <w:vAlign w:val="center"/>
+          </w:tcPr>
+          <w:p>
+            <w:pPr>
+              <w:jc w:val="center"/>
+            </w:pPr>
+          </w:p>
+        </w:tc>
+        <w:tc>
+          <w:tcPr>
+            <w:tcW w:w="567" w:type="dxa"/>
+            <w:tcBorders>
+              <w:top w:val="single" w:sz="18" w:space="0" w:color="auto"/>
+              <w:left w:val="single" w:sz="18" w:space="0" w:color="auto"/>
+              <w:bottom w:val="single" w:sz="6" w:space="0" w:color="auto"/>
+              <w:right w:val="single" w:sz="6" w:space="0" w:color="auto"/>
+            </w:tcBorders>
+            <w:vAlign w:val="center"/>
+          </w:tcPr>
+          <w:p>
+            <w:pPr>
+              <w:jc w:val="center"/>
+            </w:pPr>
+          </w:p>
+        </w:tc>
+        <w:tc>
+          <w:tcPr>
+            <w:tcW w:w="567" w:type="dxa"/>
+            <w:tcBorders>
+              <w:top w:val="single" w:sz="18" w:space="0" w:color="auto"/>
+              <w:left w:val="single" w:sz="6" w:space="0" w:color="auto"/>
+              <w:bottom w:val="single" w:sz="6" w:space="0" w:color="auto"/>
+              <w:right w:val="single" w:sz="6" w:space="0" w:color="auto"/>
+            </w:tcBorders>
+            <w:vAlign w:val="center"/>
+          </w:tcPr>
+          <w:p>
+            <w:pPr>
+              <w:jc w:val="center"/>
+            </w:pPr>
+          </w:p>
+        </w:tc>
+        <w:tc>
+          <w:tcPr>
+            <w:tcW w:w="567" w:type="dxa"/>
+            <w:tcBorders>
+              <w:top w:val="single" w:sz="18" w:space="0" w:color="auto"/>
+              <w:left w:val="single" w:sz="6" w:space="0" w:color="auto"/>
+              <w:bottom w:val="single" w:sz="6" w:space="0" w:color="auto"/>
+              <w:right w:val="single" w:sz="18" w:space="0" w:color="auto"/>
+            </w:tcBorders>
+            <w:vAlign w:val="center"/>
+          </w:tcPr>
+          <w:p>
+            <w:pPr>
+              <w:jc w:val="center"/>
+            </w:pPr>
+          </w:p>
+        </w:tc>
+        <w:tc>
+          <w:tcPr>
+            <w:tcW w:w="567" w:type="dxa"/>
+            <w:tcBorders>
+              <w:top w:val="single" w:sz="18" w:space="0" w:color="auto"/>
+              <w:left w:val="single" w:sz="18" w:space="0" w:color="auto"/>
+              <w:bottom w:val="single" w:sz="6" w:space="0" w:color="auto"/>
+              <w:right w:val="single" w:sz="6" w:space="0" w:color="auto"/>
+            </w:tcBorders>
+            <w:vAlign w:val="center"/>
+          </w:tcPr>
+          <w:p>
+            <w:pPr>
+              <w:jc w:val="center"/>
+            </w:pPr>
+          </w:p>
+        </w:tc>
+        <w:tc>
+          <w:tcPr>
+            <w:tcW w:w="567" w:type="dxa"/>
+            <w:tcBorders>
+              <w:top w:val="single" w:sz="18" w:space="0" w:color="auto"/>
+              <w:left w:val="single" w:sz="6" w:space="0" w:color="auto"/>
+              <w:bottom w:val="single" w:sz="6" w:space="0" w:color="auto"/>
+              <w:right w:val="single" w:sz="6" w:space="0" w:color="auto"/>
+            </w:tcBorders>
+            <w:vAlign w:val="center"/>
+          </w:tcPr>
+          <w:p>
+            <w:pPr>
+              <w:jc w:val="center"/>
+            </w:pPr>
+          </w:p>
+        </w:tc>
+        <w:tc>
+          <w:tcPr>
+            <w:tcW w:w="567" w:type="dxa"/>
+            <w:tcBorders>
+              <w:top w:val="single" w:sz="18" w:space="0" w:color="auto"/>
+              <w:left w:val="single" w:sz="6" w:space="0" w:color="auto"/>
+              <w:bottom w:val="single" w:sz="6" w:space="0" w:color="auto"/>
+              <w:right w:val="single" w:sz="18" w:space="0" w:color="auto"/>
+            </w:tcBorders>
+            <w:vAlign w:val="center"/>
+          </w:tcPr>
+          <w:p>
+            <w:pPr>
+              <w:jc w:val="center"/>
+            </w:pPr>
           </w:p>
         </w:tc>
       </w:tr>
@@ -3158,57 +3134,65 @@
           <w:p>
             <w:pPr>
               <w:jc w:val="center"/>
-            </w:pPr>
-          </w:p>
-        </w:tc>
-        <w:tc>
-          <w:tcPr>
-            <w:tcW w:w="567" w:type="dxa"/>
-            <w:tcBorders>
-              <w:top w:val="single" w:sz="6" w:space="0" w:color="auto"/>
-              <w:left w:val="single" w:sz="6" w:space="0" w:color="auto"/>
-              <w:bottom w:val="single" w:sz="6" w:space="0" w:color="auto"/>
-              <w:right w:val="single" w:sz="6" w:space="0" w:color="auto"/>
-            </w:tcBorders>
-            <w:vAlign w:val="center"/>
-          </w:tcPr>
-          <w:p>
-            <w:pPr>
-              <w:jc w:val="center"/>
-            </w:pPr>
-          </w:p>
-        </w:tc>
-        <w:tc>
-          <w:tcPr>
-            <w:tcW w:w="567" w:type="dxa"/>
-            <w:tcBorders>
-              <w:top w:val="single" w:sz="6" w:space="0" w:color="auto"/>
-              <w:left w:val="single" w:sz="6" w:space="0" w:color="auto"/>
-              <w:bottom w:val="single" w:sz="6" w:space="0" w:color="auto"/>
-              <w:right w:val="single" w:sz="18" w:space="0" w:color="auto"/>
-            </w:tcBorders>
-            <w:vAlign w:val="center"/>
-          </w:tcPr>
-          <w:p>
-            <w:pPr>
-              <w:jc w:val="center"/>
-            </w:pPr>
-          </w:p>
-        </w:tc>
-        <w:tc>
-          <w:tcPr>
-            <w:tcW w:w="567" w:type="dxa"/>
-            <w:tcBorders>
-              <w:top w:val="single" w:sz="6" w:space="0" w:color="auto"/>
-              <w:left w:val="single" w:sz="18" w:space="0" w:color="auto"/>
-              <w:bottom w:val="single" w:sz="6" w:space="0" w:color="auto"/>
-              <w:right w:val="single" w:sz="6" w:space="0" w:color="auto"/>
-            </w:tcBorders>
-            <w:vAlign w:val="center"/>
-          </w:tcPr>
-          <w:p>
-            <w:pPr>
-              <w:jc w:val="center"/>
+              <w:rPr>
+                <w:b/>
+                <w:sz w:val="24"/>
+              </w:rPr>
+            </w:pPr>
+          </w:p>
+        </w:tc>
+        <w:tc>
+          <w:tcPr>
+            <w:tcW w:w="567" w:type="dxa"/>
+            <w:tcBorders>
+              <w:top w:val="single" w:sz="6" w:space="0" w:color="auto"/>
+              <w:left w:val="single" w:sz="6" w:space="0" w:color="auto"/>
+              <w:bottom w:val="single" w:sz="6" w:space="0" w:color="auto"/>
+              <w:right w:val="single" w:sz="6" w:space="0" w:color="auto"/>
+            </w:tcBorders>
+            <w:vAlign w:val="center"/>
+          </w:tcPr>
+          <w:p>
+            <w:pPr>
+              <w:jc w:val="center"/>
+            </w:pPr>
+          </w:p>
+        </w:tc>
+        <w:tc>
+          <w:tcPr>
+            <w:tcW w:w="567" w:type="dxa"/>
+            <w:tcBorders>
+              <w:top w:val="single" w:sz="6" w:space="0" w:color="auto"/>
+              <w:left w:val="single" w:sz="6" w:space="0" w:color="auto"/>
+              <w:bottom w:val="single" w:sz="6" w:space="0" w:color="auto"/>
+              <w:right w:val="single" w:sz="18" w:space="0" w:color="auto"/>
+            </w:tcBorders>
+            <w:vAlign w:val="center"/>
+          </w:tcPr>
+          <w:p>
+            <w:pPr>
+              <w:jc w:val="center"/>
+            </w:pPr>
+          </w:p>
+        </w:tc>
+        <w:tc>
+          <w:tcPr>
+            <w:tcW w:w="567" w:type="dxa"/>
+            <w:tcBorders>
+              <w:top w:val="single" w:sz="6" w:space="0" w:color="auto"/>
+              <w:left w:val="single" w:sz="18" w:space="0" w:color="auto"/>
+              <w:bottom w:val="single" w:sz="6" w:space="0" w:color="auto"/>
+              <w:right w:val="single" w:sz="6" w:space="0" w:color="auto"/>
+            </w:tcBorders>
+            <w:vAlign w:val="center"/>
+          </w:tcPr>
+          <w:p>
+            <w:pPr>
+              <w:jc w:val="center"/>
+              <w:rPr>
+                <w:b/>
+                <w:sz w:val="24"/>
+              </w:rPr>
             </w:pPr>
           </w:p>
         </w:tc>
@@ -3334,6 +3318,10 @@
           <w:p>
             <w:pPr>
               <w:jc w:val="center"/>
+              <w:rPr>
+                <w:b/>
+                <w:sz w:val="24"/>
+              </w:rPr>
             </w:pPr>
           </w:p>
         </w:tc>
@@ -3510,50 +3498,58 @@
           <w:p>
             <w:pPr>
               <w:jc w:val="center"/>
-            </w:pPr>
-          </w:p>
-        </w:tc>
-        <w:tc>
-          <w:tcPr>
-            <w:tcW w:w="567" w:type="dxa"/>
-            <w:tcBorders>
-              <w:top w:val="single" w:sz="18" w:space="0" w:color="auto"/>
-              <w:left w:val="single" w:sz="18" w:space="0" w:color="auto"/>
-            </w:tcBorders>
-            <w:vAlign w:val="center"/>
-          </w:tcPr>
-          <w:p>
-            <w:pPr>
-              <w:jc w:val="center"/>
-            </w:pPr>
-          </w:p>
-        </w:tc>
-        <w:tc>
-          <w:tcPr>
-            <w:tcW w:w="567" w:type="dxa"/>
-            <w:tcBorders>
-              <w:top w:val="single" w:sz="18" w:space="0" w:color="auto"/>
-            </w:tcBorders>
-            <w:vAlign w:val="center"/>
-          </w:tcPr>
-          <w:p>
-            <w:pPr>
-              <w:jc w:val="center"/>
-            </w:pPr>
-          </w:p>
-        </w:tc>
-        <w:tc>
-          <w:tcPr>
-            <w:tcW w:w="567" w:type="dxa"/>
-            <w:tcBorders>
-              <w:top w:val="single" w:sz="18" w:space="0" w:color="auto"/>
-              <w:right w:val="single" w:sz="18" w:space="0" w:color="auto"/>
-            </w:tcBorders>
-            <w:vAlign w:val="center"/>
-          </w:tcPr>
-          <w:p>
-            <w:pPr>
-              <w:jc w:val="center"/>
+              <w:rPr>
+                <w:b/>
+                <w:sz w:val="24"/>
+              </w:rPr>
+            </w:pPr>
+          </w:p>
+        </w:tc>
+        <w:tc>
+          <w:tcPr>
+            <w:tcW w:w="567" w:type="dxa"/>
+            <w:tcBorders>
+              <w:top w:val="single" w:sz="18" w:space="0" w:color="auto"/>
+              <w:left w:val="single" w:sz="18" w:space="0" w:color="auto"/>
+            </w:tcBorders>
+            <w:vAlign w:val="center"/>
+          </w:tcPr>
+          <w:p>
+            <w:pPr>
+              <w:jc w:val="center"/>
+            </w:pPr>
+          </w:p>
+        </w:tc>
+        <w:tc>
+          <w:tcPr>
+            <w:tcW w:w="567" w:type="dxa"/>
+            <w:tcBorders>
+              <w:top w:val="single" w:sz="18" w:space="0" w:color="auto"/>
+            </w:tcBorders>
+            <w:vAlign w:val="center"/>
+          </w:tcPr>
+          <w:p>
+            <w:pPr>
+              <w:jc w:val="center"/>
+            </w:pPr>
+          </w:p>
+        </w:tc>
+        <w:tc>
+          <w:tcPr>
+            <w:tcW w:w="567" w:type="dxa"/>
+            <w:tcBorders>
+              <w:top w:val="single" w:sz="18" w:space="0" w:color="auto"/>
+              <w:right w:val="single" w:sz="18" w:space="0" w:color="auto"/>
+            </w:tcBorders>
+            <w:vAlign w:val="center"/>
+          </w:tcPr>
+          <w:p>
+            <w:pPr>
+              <w:jc w:val="center"/>
+              <w:rPr>
+                <w:b/>
+                <w:sz w:val="24"/>
+              </w:rPr>
             </w:pPr>
           </w:p>
         </w:tc>
@@ -3687,54 +3683,62 @@
           <w:p>
             <w:pPr>
               <w:jc w:val="center"/>
-            </w:pPr>
-          </w:p>
-        </w:tc>
-        <w:tc>
-          <w:tcPr>
-            <w:tcW w:w="567" w:type="dxa"/>
-            <w:tcBorders>
-              <w:right w:val="single" w:sz="18" w:space="0" w:color="auto"/>
-            </w:tcBorders>
-            <w:vAlign w:val="center"/>
-          </w:tcPr>
-          <w:p>
-            <w:pPr>
-              <w:jc w:val="center"/>
-            </w:pPr>
-          </w:p>
-        </w:tc>
-        <w:tc>
-          <w:tcPr>
-            <w:tcW w:w="567" w:type="dxa"/>
-            <w:tcBorders>
-              <w:top w:val="single" w:sz="6" w:space="0" w:color="auto"/>
-              <w:left w:val="single" w:sz="18" w:space="0" w:color="auto"/>
-              <w:bottom w:val="single" w:sz="6" w:space="0" w:color="auto"/>
-              <w:right w:val="single" w:sz="6" w:space="0" w:color="auto"/>
-            </w:tcBorders>
-            <w:vAlign w:val="center"/>
-          </w:tcPr>
-          <w:p>
-            <w:pPr>
-              <w:jc w:val="center"/>
-            </w:pPr>
-          </w:p>
-        </w:tc>
-        <w:tc>
-          <w:tcPr>
-            <w:tcW w:w="567" w:type="dxa"/>
-            <w:tcBorders>
-              <w:top w:val="single" w:sz="6" w:space="0" w:color="auto"/>
-              <w:left w:val="single" w:sz="6" w:space="0" w:color="auto"/>
-              <w:bottom w:val="single" w:sz="6" w:space="0" w:color="auto"/>
-              <w:right w:val="single" w:sz="6" w:space="0" w:color="auto"/>
-            </w:tcBorders>
-            <w:vAlign w:val="center"/>
-          </w:tcPr>
-          <w:p>
-            <w:pPr>
-              <w:jc w:val="center"/>
+              <w:rPr>
+                <w:b/>
+                <w:sz w:val="24"/>
+              </w:rPr>
+            </w:pPr>
+          </w:p>
+        </w:tc>
+        <w:tc>
+          <w:tcPr>
+            <w:tcW w:w="567" w:type="dxa"/>
+            <w:tcBorders>
+              <w:right w:val="single" w:sz="18" w:space="0" w:color="auto"/>
+            </w:tcBorders>
+            <w:vAlign w:val="center"/>
+          </w:tcPr>
+          <w:p>
+            <w:pPr>
+              <w:jc w:val="center"/>
+            </w:pPr>
+          </w:p>
+        </w:tc>
+        <w:tc>
+          <w:tcPr>
+            <w:tcW w:w="567" w:type="dxa"/>
+            <w:tcBorders>
+              <w:top w:val="single" w:sz="6" w:space="0" w:color="auto"/>
+              <w:left w:val="single" w:sz="18" w:space="0" w:color="auto"/>
+              <w:bottom w:val="single" w:sz="6" w:space="0" w:color="auto"/>
+              <w:right w:val="single" w:sz="6" w:space="0" w:color="auto"/>
+            </w:tcBorders>
+            <w:vAlign w:val="center"/>
+          </w:tcPr>
+          <w:p>
+            <w:pPr>
+              <w:jc w:val="center"/>
+            </w:pPr>
+          </w:p>
+        </w:tc>
+        <w:tc>
+          <w:tcPr>
+            <w:tcW w:w="567" w:type="dxa"/>
+            <w:tcBorders>
+              <w:top w:val="single" w:sz="6" w:space="0" w:color="auto"/>
+              <w:left w:val="single" w:sz="6" w:space="0" w:color="auto"/>
+              <w:bottom w:val="single" w:sz="6" w:space="0" w:color="auto"/>
+              <w:right w:val="single" w:sz="6" w:space="0" w:color="auto"/>
+            </w:tcBorders>
+            <w:vAlign w:val="center"/>
+          </w:tcPr>
+          <w:p>
+            <w:pPr>
+              <w:jc w:val="center"/>
+              <w:rPr>
+                <w:b/>
+                <w:sz w:val="24"/>
+              </w:rPr>
             </w:pPr>
           </w:p>
         </w:tc>
@@ -3870,23 +3874,31 @@
           <w:p>
             <w:pPr>
               <w:jc w:val="center"/>
-            </w:pPr>
-          </w:p>
-        </w:tc>
-        <w:tc>
-          <w:tcPr>
-            <w:tcW w:w="567" w:type="dxa"/>
-            <w:tcBorders>
-              <w:top w:val="single" w:sz="6" w:space="0" w:color="auto"/>
-              <w:left w:val="single" w:sz="6" w:space="0" w:color="auto"/>
-              <w:bottom w:val="single" w:sz="18" w:space="0" w:color="auto"/>
-              <w:right w:val="single" w:sz="6" w:space="0" w:color="auto"/>
-            </w:tcBorders>
-            <w:vAlign w:val="center"/>
-          </w:tcPr>
-          <w:p>
-            <w:pPr>
-              <w:jc w:val="center"/>
+              <w:rPr>
+                <w:b/>
+                <w:sz w:val="24"/>
+              </w:rPr>
+            </w:pPr>
+          </w:p>
+        </w:tc>
+        <w:tc>
+          <w:tcPr>
+            <w:tcW w:w="567" w:type="dxa"/>
+            <w:tcBorders>
+              <w:top w:val="single" w:sz="6" w:space="0" w:color="auto"/>
+              <w:left w:val="single" w:sz="6" w:space="0" w:color="auto"/>
+              <w:bottom w:val="single" w:sz="18" w:space="0" w:color="auto"/>
+              <w:right w:val="single" w:sz="6" w:space="0" w:color="auto"/>
+            </w:tcBorders>
+            <w:vAlign w:val="center"/>
+          </w:tcPr>
+          <w:p>
+            <w:pPr>
+              <w:jc w:val="center"/>
+              <w:rPr>
+                <w:b/>
+                <w:sz w:val="24"/>
+              </w:rPr>
             </w:pPr>
           </w:p>
         </w:tc>
@@ -4029,40 +4041,48 @@
           <w:p>
             <w:pPr>
               <w:jc w:val="center"/>
-            </w:pPr>
-          </w:p>
-        </w:tc>
-        <w:tc>
-          <w:tcPr>
-            <w:tcW w:w="567" w:type="dxa"/>
-            <w:tcBorders>
-              <w:top w:val="single" w:sz="18" w:space="0" w:color="auto"/>
-              <w:left w:val="single" w:sz="6" w:space="0" w:color="auto"/>
-              <w:bottom w:val="single" w:sz="6" w:space="0" w:color="auto"/>
-              <w:right w:val="single" w:sz="6" w:space="0" w:color="auto"/>
-            </w:tcBorders>
-            <w:vAlign w:val="center"/>
-          </w:tcPr>
-          <w:p>
-            <w:pPr>
-              <w:jc w:val="center"/>
-            </w:pPr>
-          </w:p>
-        </w:tc>
-        <w:tc>
-          <w:tcPr>
-            <w:tcW w:w="567" w:type="dxa"/>
-            <w:tcBorders>
-              <w:top w:val="single" w:sz="18" w:space="0" w:color="auto"/>
-              <w:left w:val="single" w:sz="6" w:space="0" w:color="auto"/>
-              <w:bottom w:val="single" w:sz="6" w:space="0" w:color="auto"/>
-              <w:right w:val="single" w:sz="18" w:space="0" w:color="auto"/>
-            </w:tcBorders>
-            <w:vAlign w:val="center"/>
-          </w:tcPr>
-          <w:p>
-            <w:pPr>
-              <w:jc w:val="center"/>
+              <w:rPr>
+                <w:b/>
+                <w:sz w:val="24"/>
+              </w:rPr>
+            </w:pPr>
+          </w:p>
+        </w:tc>
+        <w:tc>
+          <w:tcPr>
+            <w:tcW w:w="567" w:type="dxa"/>
+            <w:tcBorders>
+              <w:top w:val="single" w:sz="18" w:space="0" w:color="auto"/>
+              <w:left w:val="single" w:sz="6" w:space="0" w:color="auto"/>
+              <w:bottom w:val="single" w:sz="6" w:space="0" w:color="auto"/>
+              <w:right w:val="single" w:sz="6" w:space="0" w:color="auto"/>
+            </w:tcBorders>
+            <w:vAlign w:val="center"/>
+          </w:tcPr>
+          <w:p>
+            <w:pPr>
+              <w:jc w:val="center"/>
+            </w:pPr>
+          </w:p>
+        </w:tc>
+        <w:tc>
+          <w:tcPr>
+            <w:tcW w:w="567" w:type="dxa"/>
+            <w:tcBorders>
+              <w:top w:val="single" w:sz="18" w:space="0" w:color="auto"/>
+              <w:left w:val="single" w:sz="6" w:space="0" w:color="auto"/>
+              <w:bottom w:val="single" w:sz="6" w:space="0" w:color="auto"/>
+              <w:right w:val="single" w:sz="18" w:space="0" w:color="auto"/>
+            </w:tcBorders>
+            <w:vAlign w:val="center"/>
+          </w:tcPr>
+          <w:p>
+            <w:pPr>
+              <w:jc w:val="center"/>
+              <w:rPr>
+                <w:b/>
+                <w:sz w:val="24"/>
+              </w:rPr>
             </w:pPr>
           </w:p>
         </w:tc>
@@ -4086,91 +4106,99 @@
           <w:p>
             <w:pPr>
               <w:jc w:val="center"/>
-            </w:pPr>
-          </w:p>
-        </w:tc>
-        <w:tc>
-          <w:tcPr>
-            <w:tcW w:w="567" w:type="dxa"/>
-            <w:tcBorders>
-              <w:top w:val="single" w:sz="6" w:space="0" w:color="auto"/>
-              <w:left w:val="single" w:sz="6" w:space="0" w:color="auto"/>
-              <w:bottom w:val="single" w:sz="6" w:space="0" w:color="auto"/>
-              <w:right w:val="single" w:sz="6" w:space="0" w:color="auto"/>
-            </w:tcBorders>
-            <w:vAlign w:val="center"/>
-          </w:tcPr>
-          <w:p>
-            <w:pPr>
-              <w:jc w:val="center"/>
-            </w:pPr>
-          </w:p>
-        </w:tc>
-        <w:tc>
-          <w:tcPr>
-            <w:tcW w:w="567" w:type="dxa"/>
-            <w:tcBorders>
-              <w:top w:val="single" w:sz="6" w:space="0" w:color="auto"/>
-              <w:left w:val="single" w:sz="6" w:space="0" w:color="auto"/>
-              <w:bottom w:val="single" w:sz="6" w:space="0" w:color="auto"/>
-              <w:right w:val="single" w:sz="18" w:space="0" w:color="auto"/>
-            </w:tcBorders>
-            <w:vAlign w:val="center"/>
-          </w:tcPr>
-          <w:p>
-            <w:pPr>
-              <w:jc w:val="center"/>
-            </w:pPr>
-          </w:p>
-        </w:tc>
-        <w:tc>
-          <w:tcPr>
-            <w:tcW w:w="567" w:type="dxa"/>
-            <w:tcBorders>
-              <w:top w:val="single" w:sz="6" w:space="0" w:color="auto"/>
-              <w:left w:val="single" w:sz="18" w:space="0" w:color="auto"/>
-              <w:bottom w:val="single" w:sz="6" w:space="0" w:color="auto"/>
-              <w:right w:val="single" w:sz="6" w:space="0" w:color="auto"/>
-            </w:tcBorders>
-            <w:vAlign w:val="center"/>
-          </w:tcPr>
-          <w:p>
-            <w:pPr>
-              <w:jc w:val="center"/>
-            </w:pPr>
-          </w:p>
-        </w:tc>
-        <w:tc>
-          <w:tcPr>
-            <w:tcW w:w="567" w:type="dxa"/>
-            <w:tcBorders>
-              <w:top w:val="single" w:sz="6" w:space="0" w:color="auto"/>
-              <w:left w:val="single" w:sz="6" w:space="0" w:color="auto"/>
-              <w:bottom w:val="single" w:sz="6" w:space="0" w:color="auto"/>
-              <w:right w:val="single" w:sz="6" w:space="0" w:color="auto"/>
-            </w:tcBorders>
-            <w:vAlign w:val="center"/>
-          </w:tcPr>
-          <w:p>
-            <w:pPr>
-              <w:jc w:val="center"/>
-            </w:pPr>
-          </w:p>
-        </w:tc>
-        <w:tc>
-          <w:tcPr>
-            <w:tcW w:w="567" w:type="dxa"/>
-            <w:tcBorders>
-              <w:top w:val="single" w:sz="6" w:space="0" w:color="auto"/>
-              <w:left w:val="single" w:sz="6" w:space="0" w:color="auto"/>
-              <w:bottom w:val="single" w:sz="6" w:space="0" w:color="auto"/>
-              <w:right w:val="single" w:sz="18" w:space="0" w:color="auto"/>
-            </w:tcBorders>
-            <w:vAlign w:val="center"/>
-          </w:tcPr>
-          <w:p>
-            <w:pPr>
-              <w:jc w:val="center"/>
+              <w:rPr>
+                <w:b/>
+                <w:sz w:val="24"/>
+              </w:rPr>
+            </w:pPr>
+          </w:p>
+        </w:tc>
+        <w:tc>
+          <w:tcPr>
+            <w:tcW w:w="567" w:type="dxa"/>
+            <w:tcBorders>
+              <w:top w:val="single" w:sz="6" w:space="0" w:color="auto"/>
+              <w:left w:val="single" w:sz="6" w:space="0" w:color="auto"/>
+              <w:bottom w:val="single" w:sz="6" w:space="0" w:color="auto"/>
+              <w:right w:val="single" w:sz="6" w:space="0" w:color="auto"/>
+            </w:tcBorders>
+            <w:vAlign w:val="center"/>
+          </w:tcPr>
+          <w:p>
+            <w:pPr>
+              <w:jc w:val="center"/>
+            </w:pPr>
+          </w:p>
+        </w:tc>
+        <w:tc>
+          <w:tcPr>
+            <w:tcW w:w="567" w:type="dxa"/>
+            <w:tcBorders>
+              <w:top w:val="single" w:sz="6" w:space="0" w:color="auto"/>
+              <w:left w:val="single" w:sz="6" w:space="0" w:color="auto"/>
+              <w:bottom w:val="single" w:sz="6" w:space="0" w:color="auto"/>
+              <w:right w:val="single" w:sz="18" w:space="0" w:color="auto"/>
+            </w:tcBorders>
+            <w:vAlign w:val="center"/>
+          </w:tcPr>
+          <w:p>
+            <w:pPr>
+              <w:jc w:val="center"/>
+            </w:pPr>
+          </w:p>
+        </w:tc>
+        <w:tc>
+          <w:tcPr>
+            <w:tcW w:w="567" w:type="dxa"/>
+            <w:tcBorders>
+              <w:top w:val="single" w:sz="6" w:space="0" w:color="auto"/>
+              <w:left w:val="single" w:sz="18" w:space="0" w:color="auto"/>
+              <w:bottom w:val="single" w:sz="6" w:space="0" w:color="auto"/>
+              <w:right w:val="single" w:sz="6" w:space="0" w:color="auto"/>
+            </w:tcBorders>
+            <w:vAlign w:val="center"/>
+          </w:tcPr>
+          <w:p>
+            <w:pPr>
+              <w:jc w:val="center"/>
+            </w:pPr>
+          </w:p>
+        </w:tc>
+        <w:tc>
+          <w:tcPr>
+            <w:tcW w:w="567" w:type="dxa"/>
+            <w:tcBorders>
+              <w:top w:val="single" w:sz="6" w:space="0" w:color="auto"/>
+              <w:left w:val="single" w:sz="6" w:space="0" w:color="auto"/>
+              <w:bottom w:val="single" w:sz="6" w:space="0" w:color="auto"/>
+              <w:right w:val="single" w:sz="6" w:space="0" w:color="auto"/>
+            </w:tcBorders>
+            <w:vAlign w:val="center"/>
+          </w:tcPr>
+          <w:p>
+            <w:pPr>
+              <w:jc w:val="center"/>
+            </w:pPr>
+          </w:p>
+        </w:tc>
+        <w:tc>
+          <w:tcPr>
+            <w:tcW w:w="567" w:type="dxa"/>
+            <w:tcBorders>
+              <w:top w:val="single" w:sz="6" w:space="0" w:color="auto"/>
+              <w:left w:val="single" w:sz="6" w:space="0" w:color="auto"/>
+              <w:bottom w:val="single" w:sz="6" w:space="0" w:color="auto"/>
+              <w:right w:val="single" w:sz="18" w:space="0" w:color="auto"/>
+            </w:tcBorders>
+            <w:vAlign w:val="center"/>
+          </w:tcPr>
+          <w:p>
+            <w:pPr>
+              <w:jc w:val="center"/>
+              <w:rPr>
+                <w:b/>
+                <w:sz w:val="24"/>
+              </w:rPr>
             </w:pPr>
           </w:p>
         </w:tc>
@@ -4279,6 +4307,10 @@
           <w:p>
             <w:pPr>
               <w:jc w:val="center"/>
+              <w:rPr>
+                <w:b/>
+                <w:sz w:val="24"/>
+              </w:rPr>
             </w:pPr>
           </w:p>
         </w:tc>
@@ -4386,6 +4418,13 @@
         </w:tc>
       </w:tr>
     </w:tbl>
+    <w:p>
+      <w:pPr>
+        <w:rPr>
+          <w:sz w:val="56"/>
+        </w:rPr>
+      </w:pPr>
+    </w:p>
     <w:p>
       <w:pPr>
         <w:jc w:val="center"/>
@@ -4768,15 +4807,7 @@
         <w:rPr>
           <w:sz w:val="24"/>
         </w:rPr>
-        <w:t>löscht das Programm</w:t>
-      </w:r>
-      <w:bookmarkStart w:id="0" w:name="_GoBack"/>
-      <w:bookmarkEnd w:id="0"/>
-      <w:r>
-        <w:rPr>
-          <w:sz w:val="24"/>
-        </w:rPr>
-        <w:t xml:space="preserve"> beide zahlen</w:t>
+        <w:t>löscht das Programm beide zahlen</w:t>
       </w:r>
     </w:p>
     <w:sectPr>
@@ -4806,7 +4837,7 @@
       </w:pPr>
     </w:pPrDefault>
   </w:docDefaults>
-  <w:latentStyles w:defLockedState="0" w:defUIPriority="99" w:defSemiHidden="0" w:defUnhideWhenUsed="0" w:defQFormat="0" w:count="372">
+  <w:latentStyles w:defLockedState="0" w:defUIPriority="99" w:defSemiHidden="0" w:defUnhideWhenUsed="0" w:defQFormat="0" w:count="374">
     <w:lsdException w:name="Normal" w:uiPriority="0" w:qFormat="1"/>
     <w:lsdException w:name="heading 1" w:uiPriority="9" w:qFormat="1"/>
     <w:lsdException w:name="heading 2" w:semiHidden="1" w:uiPriority="9" w:unhideWhenUsed="1" w:qFormat="1"/>
@@ -5179,6 +5210,8 @@
     <w:lsdException w:name="List Table 6 Colorful Accent 6" w:uiPriority="51"/>
     <w:lsdException w:name="List Table 7 Colorful Accent 6" w:uiPriority="52"/>
     <w:lsdException w:name="Mention" w:semiHidden="1" w:unhideWhenUsed="1"/>
+    <w:lsdException w:name="Smart Hyperlink" w:semiHidden="1" w:unhideWhenUsed="1"/>
+    <w:lsdException w:name="Hashtag" w:semiHidden="1" w:unhideWhenUsed="1"/>
   </w:latentStyles>
   <w:style w:type="paragraph" w:default="1" w:styleId="Standard">
     <w:name w:val="Normal"/>
@@ -5232,6 +5265,107 @@
         <w:insideV w:val="single" w:sz="4" w:space="0" w:color="auto"/>
       </w:tblBorders>
     </w:tblPr>
+  </w:style>
+  <w:style w:type="character" w:styleId="Kommentarzeichen">
+    <w:name w:val="annotation reference"/>
+    <w:basedOn w:val="Absatz-Standardschriftart"/>
+    <w:uiPriority w:val="99"/>
+    <w:semiHidden/>
+    <w:unhideWhenUsed/>
+    <w:rsid w:val="009068D6"/>
+    <w:rPr>
+      <w:sz w:val="16"/>
+      <w:szCs w:val="16"/>
+    </w:rPr>
+  </w:style>
+  <w:style w:type="paragraph" w:styleId="Kommentartext">
+    <w:name w:val="annotation text"/>
+    <w:basedOn w:val="Standard"/>
+    <w:link w:val="KommentartextZchn"/>
+    <w:uiPriority w:val="99"/>
+    <w:semiHidden/>
+    <w:unhideWhenUsed/>
+    <w:rsid w:val="009068D6"/>
+    <w:pPr>
+      <w:spacing w:line="240" w:lineRule="auto"/>
+    </w:pPr>
+    <w:rPr>
+      <w:sz w:val="20"/>
+      <w:szCs w:val="20"/>
+    </w:rPr>
+  </w:style>
+  <w:style w:type="character" w:customStyle="1" w:styleId="KommentartextZchn">
+    <w:name w:val="Kommentartext Zchn"/>
+    <w:basedOn w:val="Absatz-Standardschriftart"/>
+    <w:link w:val="Kommentartext"/>
+    <w:uiPriority w:val="99"/>
+    <w:semiHidden/>
+    <w:rsid w:val="009068D6"/>
+    <w:rPr>
+      <w:sz w:val="20"/>
+      <w:szCs w:val="20"/>
+      <w:lang w:val="de-DE"/>
+    </w:rPr>
+  </w:style>
+  <w:style w:type="paragraph" w:styleId="Kommentarthema">
+    <w:name w:val="annotation subject"/>
+    <w:basedOn w:val="Kommentartext"/>
+    <w:next w:val="Kommentartext"/>
+    <w:link w:val="KommentarthemaZchn"/>
+    <w:uiPriority w:val="99"/>
+    <w:semiHidden/>
+    <w:unhideWhenUsed/>
+    <w:rsid w:val="009068D6"/>
+    <w:rPr>
+      <w:b/>
+      <w:bCs/>
+    </w:rPr>
+  </w:style>
+  <w:style w:type="character" w:customStyle="1" w:styleId="KommentarthemaZchn">
+    <w:name w:val="Kommentarthema Zchn"/>
+    <w:basedOn w:val="KommentartextZchn"/>
+    <w:link w:val="Kommentarthema"/>
+    <w:uiPriority w:val="99"/>
+    <w:semiHidden/>
+    <w:rsid w:val="009068D6"/>
+    <w:rPr>
+      <w:b/>
+      <w:bCs/>
+      <w:sz w:val="20"/>
+      <w:szCs w:val="20"/>
+      <w:lang w:val="de-DE"/>
+    </w:rPr>
+  </w:style>
+  <w:style w:type="paragraph" w:styleId="Sprechblasentext">
+    <w:name w:val="Balloon Text"/>
+    <w:basedOn w:val="Standard"/>
+    <w:link w:val="SprechblasentextZchn"/>
+    <w:uiPriority w:val="99"/>
+    <w:semiHidden/>
+    <w:unhideWhenUsed/>
+    <w:rsid w:val="009068D6"/>
+    <w:pPr>
+      <w:spacing w:after="0" w:line="240" w:lineRule="auto"/>
+    </w:pPr>
+    <w:rPr>
+      <w:rFonts w:ascii="Segoe UI" w:hAnsi="Segoe UI" w:cs="Segoe UI"/>
+      <w:sz w:val="18"/>
+      <w:szCs w:val="18"/>
+    </w:rPr>
+  </w:style>
+  <w:style w:type="character" w:customStyle="1" w:styleId="SprechblasentextZchn">
+    <w:name w:val="Sprechblasentext Zchn"/>
+    <w:basedOn w:val="Absatz-Standardschriftart"/>
+    <w:link w:val="Sprechblasentext"/>
+    <w:uiPriority w:val="99"/>
+    <w:semiHidden/>
+    <w:rsid w:val="009068D6"/>
+    <w:rPr>
+      <w:rFonts w:ascii="Segoe UI" w:hAnsi="Segoe UI" w:cs="Segoe UI"/>
+      <w:sz w:val="18"/>
+      <w:szCs w:val="18"/>
+      <w:lang w:val="de-DE"/>
+    </w:rPr>
   </w:style>
 </w:styles>
 </file>

</xml_diff>